<commit_message>
Report updated with timing results
</commit_message>
<xml_diff>
--- a/reports/DB Midterm Report.docx
+++ b/reports/DB Midterm Report.docx
@@ -117,27 +117,43 @@
         <w:rPr>
           <w:rFonts w:eastAsia="Times New Roman"/>
         </w:rPr>
-        <w:t>April 1</w:t>
+        <w:t>April 1 (Mid-term report</w:t>
       </w:r>
       <w:r>
         <w:rPr>
           <w:rFonts w:eastAsia="Times New Roman"/>
         </w:rPr>
-        <w:t xml:space="preserve"> (Mid-term report</w:t>
-      </w:r>
-      <w:r>
+        <w:t>)</w:t>
+      </w:r>
+    </w:p>
+    <w:p>
+      <w:r>
+        <w:t xml:space="preserve">Done: </w:t>
+      </w:r>
+      <w:r>
+        <w:t>Got all 4 queries working in a non-optimal fashion</w:t>
+      </w:r>
+    </w:p>
+    <w:p>
+      <w:pPr>
+        <w:pStyle w:val="Heading4"/>
         <w:rPr>
           <w:rFonts w:eastAsia="Times New Roman"/>
         </w:rPr>
-        <w:t>)</w:t>
-      </w:r>
-    </w:p>
-    <w:p>
-      <w:r>
-        <w:t xml:space="preserve">Done: </w:t>
-      </w:r>
-      <w:r>
-        <w:t>Got all 4 queries working in a non-optimal fashion</w:t>
+      </w:pPr>
+      <w:r>
+        <w:rPr>
+          <w:rFonts w:eastAsia="Times New Roman"/>
+        </w:rPr>
+        <w:t>April 12</w:t>
+      </w:r>
+    </w:p>
+    <w:p>
+      <w:r>
+        <w:t xml:space="preserve">Optimize the first </w:t>
+      </w:r>
+      <w:r>
+        <w:t>two queries</w:t>
       </w:r>
     </w:p>
     <w:p>
@@ -151,15 +167,12 @@
         <w:rPr>
           <w:rFonts w:eastAsia="Times New Roman"/>
         </w:rPr>
-        <w:t>April 12</w:t>
-      </w:r>
-    </w:p>
-    <w:p>
-      <w:r>
-        <w:t xml:space="preserve">Optimize the first </w:t>
-      </w:r>
-      <w:r>
-        <w:t>two queries</w:t>
+        <w:t>April 24</w:t>
+      </w:r>
+    </w:p>
+    <w:p>
+      <w:r>
+        <w:t>Optimize all the queries individually</w:t>
       </w:r>
     </w:p>
     <w:p>
@@ -173,12 +186,12 @@
         <w:rPr>
           <w:rFonts w:eastAsia="Times New Roman"/>
         </w:rPr>
-        <w:t>April 24</w:t>
-      </w:r>
-    </w:p>
-    <w:p>
-      <w:r>
-        <w:t>Optimize all the queries individually</w:t>
+        <w:t>April 29 (Project presentation)</w:t>
+      </w:r>
+    </w:p>
+    <w:p>
+      <w:r>
+        <w:t>Try to bunch optimizations such that all of them run well together.</w:t>
       </w:r>
     </w:p>
     <w:p>
@@ -192,49 +205,1117 @@
         <w:rPr>
           <w:rFonts w:eastAsia="Times New Roman"/>
         </w:rPr>
-        <w:t>April 29 (Project presentation)</w:t>
-      </w:r>
-    </w:p>
-    <w:p>
-      <w:r>
-        <w:t>Try to bunch optimizations such that all of them run well together.</w:t>
+        <w:t>May 8</w:t>
+      </w:r>
+    </w:p>
+    <w:p>
+      <w:r>
+        <w:t>Finish the project report</w:t>
+      </w:r>
+    </w:p>
+    <w:p>
+      <w:pPr>
+        <w:pStyle w:val="Heading2"/>
+      </w:pPr>
+    </w:p>
+    <w:p>
+      <w:pPr>
+        <w:pStyle w:val="Heading2"/>
+      </w:pPr>
+      <w:r>
+        <w:t>Timing Results</w:t>
+      </w:r>
+      <w:r>
+        <w:t xml:space="preserve"> (all times in s)</w:t>
       </w:r>
     </w:p>
     <w:p>
       <w:pPr>
         <w:pStyle w:val="Heading4"/>
-        <w:rPr>
-          <w:rFonts w:eastAsia="Times New Roman"/>
-        </w:rPr>
-      </w:pPr>
-      <w:r>
-        <w:rPr>
-          <w:rFonts w:eastAsia="Times New Roman"/>
-        </w:rPr>
-        <w:t>May 8</w:t>
-      </w:r>
-    </w:p>
-    <w:p>
-      <w:r>
-        <w:t>Finish the project report</w:t>
-      </w:r>
-    </w:p>
-    <w:p>
-      <w:pPr>
-        <w:pStyle w:val="Heading2"/>
-      </w:pPr>
-    </w:p>
-    <w:p>
-      <w:pPr>
-        <w:pStyle w:val="Heading2"/>
-      </w:pPr>
+      </w:pPr>
+      <w:r>
+        <w:t>Query 1</w:t>
+      </w:r>
+    </w:p>
+    <w:p>
+      <w:pPr>
+        <w:autoSpaceDE w:val="0"/>
+        <w:autoSpaceDN w:val="0"/>
+        <w:adjustRightInd w:val="0"/>
+        <w:spacing w:after="0" w:line="240" w:lineRule="auto"/>
+        <w:jc w:val="left"/>
+        <w:rPr>
+          <w:rFonts w:ascii="Courier New" w:hAnsi="Courier New" w:cs="Courier New"/>
+          <w:sz w:val="20"/>
+          <w:szCs w:val="20"/>
+        </w:rPr>
+      </w:pPr>
+      <w:r>
+        <w:rPr>
+          <w:rFonts w:ascii="Courier New" w:hAnsi="Courier New" w:cs="Courier New"/>
+          <w:sz w:val="20"/>
+          <w:szCs w:val="20"/>
+        </w:rPr>
+        <w:t>Load time 7354.18300009</w:t>
+      </w:r>
+    </w:p>
+    <w:p>
+      <w:pPr>
+        <w:autoSpaceDE w:val="0"/>
+        <w:autoSpaceDN w:val="0"/>
+        <w:adjustRightInd w:val="0"/>
+        <w:spacing w:after="0" w:line="240" w:lineRule="auto"/>
+        <w:jc w:val="left"/>
+        <w:rPr>
+          <w:rFonts w:ascii="Courier New" w:hAnsi="Courier New" w:cs="Courier New"/>
+          <w:sz w:val="20"/>
+          <w:szCs w:val="20"/>
+        </w:rPr>
+      </w:pPr>
+    </w:p>
+    <w:p>
+      <w:pPr>
+        <w:autoSpaceDE w:val="0"/>
+        <w:autoSpaceDN w:val="0"/>
+        <w:adjustRightInd w:val="0"/>
+        <w:spacing w:after="0" w:line="240" w:lineRule="auto"/>
+        <w:jc w:val="left"/>
+        <w:rPr>
+          <w:rFonts w:ascii="Courier New" w:hAnsi="Courier New" w:cs="Courier New"/>
+          <w:sz w:val="20"/>
+          <w:szCs w:val="20"/>
+        </w:rPr>
+      </w:pPr>
+      <w:r>
+        <w:rPr>
+          <w:rFonts w:ascii="Courier New" w:hAnsi="Courier New" w:cs="Courier New"/>
+          <w:sz w:val="20"/>
+          <w:szCs w:val="20"/>
+        </w:rPr>
+        <w:t>Individual runs:</w:t>
+      </w:r>
+    </w:p>
+    <w:p>
+      <w:pPr>
+        <w:autoSpaceDE w:val="0"/>
+        <w:autoSpaceDN w:val="0"/>
+        <w:adjustRightInd w:val="0"/>
+        <w:spacing w:after="0" w:line="240" w:lineRule="auto"/>
+        <w:jc w:val="left"/>
+        <w:rPr>
+          <w:rFonts w:ascii="Courier New" w:hAnsi="Courier New" w:cs="Courier New"/>
+          <w:sz w:val="20"/>
+          <w:szCs w:val="20"/>
+        </w:rPr>
+      </w:pPr>
+      <w:r>
+        <w:rPr>
+          <w:rFonts w:ascii="Courier New" w:hAnsi="Courier New" w:cs="Courier New"/>
+          <w:sz w:val="20"/>
+          <w:szCs w:val="20"/>
+        </w:rPr>
+        <w:t>576 400 -1 time 38.6770000458</w:t>
+      </w:r>
+    </w:p>
+    <w:p>
+      <w:pPr>
+        <w:autoSpaceDE w:val="0"/>
+        <w:autoSpaceDN w:val="0"/>
+        <w:adjustRightInd w:val="0"/>
+        <w:spacing w:after="0" w:line="240" w:lineRule="auto"/>
+        <w:jc w:val="left"/>
+        <w:rPr>
+          <w:rFonts w:ascii="Courier New" w:hAnsi="Courier New" w:cs="Courier New"/>
+          <w:sz w:val="20"/>
+          <w:szCs w:val="20"/>
+        </w:rPr>
+      </w:pPr>
+      <w:r>
+        <w:rPr>
+          <w:rFonts w:ascii="Courier New" w:hAnsi="Courier New" w:cs="Courier New"/>
+          <w:sz w:val="20"/>
+          <w:szCs w:val="20"/>
+        </w:rPr>
+        <w:t>58 402 0 time 34.5739998817</w:t>
+      </w:r>
+    </w:p>
+    <w:p>
+      <w:pPr>
+        <w:autoSpaceDE w:val="0"/>
+        <w:autoSpaceDN w:val="0"/>
+        <w:adjustRightInd w:val="0"/>
+        <w:spacing w:after="0" w:line="240" w:lineRule="auto"/>
+        <w:jc w:val="left"/>
+        <w:rPr>
+          <w:rFonts w:ascii="Courier New" w:hAnsi="Courier New" w:cs="Courier New"/>
+          <w:sz w:val="20"/>
+          <w:szCs w:val="20"/>
+        </w:rPr>
+      </w:pPr>
+      <w:r>
+        <w:rPr>
+          <w:rFonts w:ascii="Courier New" w:hAnsi="Courier New" w:cs="Courier New"/>
+          <w:sz w:val="20"/>
+          <w:szCs w:val="20"/>
+        </w:rPr>
+        <w:t>266 106 -1 time 33.6689999104</w:t>
+      </w:r>
+    </w:p>
+    <w:p>
+      <w:pPr>
+        <w:autoSpaceDE w:val="0"/>
+        <w:autoSpaceDN w:val="0"/>
+        <w:adjustRightInd w:val="0"/>
+        <w:spacing w:after="0" w:line="240" w:lineRule="auto"/>
+        <w:jc w:val="left"/>
+        <w:rPr>
+          <w:rFonts w:ascii="Courier New" w:hAnsi="Courier New" w:cs="Courier New"/>
+          <w:sz w:val="20"/>
+          <w:szCs w:val="20"/>
+        </w:rPr>
+      </w:pPr>
+      <w:r>
+        <w:rPr>
+          <w:rFonts w:ascii="Courier New" w:hAnsi="Courier New" w:cs="Courier New"/>
+          <w:sz w:val="20"/>
+          <w:szCs w:val="20"/>
+        </w:rPr>
+        <w:t>313 523 -1 time 34.3120000362</w:t>
+      </w:r>
+    </w:p>
+    <w:p>
+      <w:pPr>
+        <w:autoSpaceDE w:val="0"/>
+        <w:autoSpaceDN w:val="0"/>
+        <w:adjustRightInd w:val="0"/>
+        <w:spacing w:after="0" w:line="240" w:lineRule="auto"/>
+        <w:jc w:val="left"/>
+        <w:rPr>
+          <w:rFonts w:ascii="Courier New" w:hAnsi="Courier New" w:cs="Courier New"/>
+          <w:sz w:val="20"/>
+          <w:szCs w:val="20"/>
+        </w:rPr>
+      </w:pPr>
+      <w:r>
+        <w:rPr>
+          <w:rFonts w:ascii="Courier New" w:hAnsi="Courier New" w:cs="Courier New"/>
+          <w:sz w:val="20"/>
+          <w:szCs w:val="20"/>
+        </w:rPr>
+        <w:lastRenderedPageBreak/>
+        <w:t>858 587 1 time 54.8840000629</w:t>
+      </w:r>
+    </w:p>
+    <w:p>
+      <w:pPr>
+        <w:autoSpaceDE w:val="0"/>
+        <w:autoSpaceDN w:val="0"/>
+        <w:adjustRightInd w:val="0"/>
+        <w:spacing w:after="0" w:line="240" w:lineRule="auto"/>
+        <w:jc w:val="left"/>
+        <w:rPr>
+          <w:rFonts w:ascii="Courier New" w:hAnsi="Courier New" w:cs="Courier New"/>
+          <w:sz w:val="20"/>
+          <w:szCs w:val="20"/>
+        </w:rPr>
+      </w:pPr>
+      <w:r>
+        <w:rPr>
+          <w:rFonts w:ascii="Courier New" w:hAnsi="Courier New" w:cs="Courier New"/>
+          <w:sz w:val="20"/>
+          <w:szCs w:val="20"/>
+        </w:rPr>
+        <w:t>155 355 -1 time 34.9470000267</w:t>
+      </w:r>
+    </w:p>
+    <w:p>
+      <w:pPr>
+        <w:autoSpaceDE w:val="0"/>
+        <w:autoSpaceDN w:val="0"/>
+        <w:adjustRightInd w:val="0"/>
+        <w:spacing w:after="0" w:line="240" w:lineRule="auto"/>
+        <w:jc w:val="left"/>
+        <w:rPr>
+          <w:rFonts w:ascii="Courier New" w:hAnsi="Courier New" w:cs="Courier New"/>
+          <w:sz w:val="20"/>
+          <w:szCs w:val="20"/>
+        </w:rPr>
+      </w:pPr>
+      <w:r>
+        <w:rPr>
+          <w:rFonts w:ascii="Courier New" w:hAnsi="Courier New" w:cs="Courier New"/>
+          <w:sz w:val="20"/>
+          <w:szCs w:val="20"/>
+        </w:rPr>
+        <w:t>947 771 -1 time 28.3529999256</w:t>
+      </w:r>
+    </w:p>
+    <w:p>
+      <w:pPr>
+        <w:autoSpaceDE w:val="0"/>
+        <w:autoSpaceDN w:val="0"/>
+        <w:adjustRightInd w:val="0"/>
+        <w:spacing w:after="0" w:line="240" w:lineRule="auto"/>
+        <w:jc w:val="left"/>
+        <w:rPr>
+          <w:rFonts w:ascii="Courier New" w:hAnsi="Courier New" w:cs="Courier New"/>
+          <w:sz w:val="20"/>
+          <w:szCs w:val="20"/>
+        </w:rPr>
+      </w:pPr>
+      <w:r>
+        <w:rPr>
+          <w:rFonts w:ascii="Courier New" w:hAnsi="Courier New" w:cs="Courier New"/>
+          <w:sz w:val="20"/>
+          <w:szCs w:val="20"/>
+        </w:rPr>
+        <w:t>105 608 3 time 82.4440000057</w:t>
+      </w:r>
+    </w:p>
+    <w:p>
+      <w:pPr>
+        <w:autoSpaceDE w:val="0"/>
+        <w:autoSpaceDN w:val="0"/>
+        <w:adjustRightInd w:val="0"/>
+        <w:spacing w:after="0" w:line="240" w:lineRule="auto"/>
+        <w:jc w:val="left"/>
+        <w:rPr>
+          <w:rFonts w:ascii="Courier New" w:hAnsi="Courier New" w:cs="Courier New"/>
+          <w:sz w:val="20"/>
+          <w:szCs w:val="20"/>
+        </w:rPr>
+      </w:pPr>
+      <w:r>
+        <w:rPr>
+          <w:rFonts w:ascii="Courier New" w:hAnsi="Courier New" w:cs="Courier New"/>
+          <w:sz w:val="20"/>
+          <w:szCs w:val="20"/>
+        </w:rPr>
+        <w:t>128 751 -1 time 31.8029999733</w:t>
+      </w:r>
+    </w:p>
+    <w:p>
+      <w:pPr>
+        <w:rPr>
+          <w:rFonts w:ascii="Courier New" w:hAnsi="Courier New" w:cs="Courier New"/>
+          <w:sz w:val="20"/>
+          <w:szCs w:val="20"/>
+        </w:rPr>
+      </w:pPr>
+      <w:r>
+        <w:rPr>
+          <w:rFonts w:ascii="Courier New" w:hAnsi="Courier New" w:cs="Courier New"/>
+          <w:sz w:val="20"/>
+          <w:szCs w:val="20"/>
+        </w:rPr>
+        <w:t>814 641 0 time 46.3350000381</w:t>
+      </w:r>
+    </w:p>
+    <w:p>
+      <w:pPr>
+        <w:rPr>
+          <w:rFonts w:ascii="Courier New" w:hAnsi="Courier New" w:cs="Courier New"/>
+          <w:sz w:val="20"/>
+          <w:szCs w:val="20"/>
+        </w:rPr>
+      </w:pPr>
+      <w:r>
+        <w:rPr>
+          <w:rFonts w:ascii="Courier New" w:hAnsi="Courier New" w:cs="Courier New"/>
+          <w:sz w:val="20"/>
+          <w:szCs w:val="20"/>
+        </w:rPr>
+        <w:t>Total q1 time 420.001000166</w:t>
+      </w:r>
+    </w:p>
+    <w:p>
+      <w:pPr>
+        <w:pStyle w:val="Heading4"/>
+      </w:pPr>
+      <w:r>
+        <w:t>Query 2</w:t>
+      </w:r>
+    </w:p>
+    <w:p>
+      <w:r>
+        <w:t xml:space="preserve">Load time </w:t>
+      </w:r>
+      <w:r>
+        <w:t>32.6449999809</w:t>
+      </w:r>
+    </w:p>
+    <w:p>
+      <w:r>
+        <w:t>Individual runs:</w:t>
+      </w:r>
+    </w:p>
+    <w:p>
+      <w:pPr>
+        <w:autoSpaceDE w:val="0"/>
+        <w:autoSpaceDN w:val="0"/>
+        <w:adjustRightInd w:val="0"/>
+        <w:spacing w:after="0" w:line="240" w:lineRule="auto"/>
+        <w:jc w:val="left"/>
+        <w:rPr>
+          <w:rFonts w:ascii="Courier New" w:hAnsi="Courier New" w:cs="Courier New"/>
+          <w:sz w:val="20"/>
+          <w:szCs w:val="20"/>
+        </w:rPr>
+      </w:pPr>
+      <w:r>
+        <w:rPr>
+          <w:rFonts w:ascii="Courier New" w:hAnsi="Courier New" w:cs="Courier New"/>
+          <w:sz w:val="20"/>
+          <w:szCs w:val="20"/>
+        </w:rPr>
+        <w:t>3 722846 time 80.8550000191</w:t>
+      </w:r>
+    </w:p>
+    <w:p>
+      <w:pPr>
+        <w:autoSpaceDE w:val="0"/>
+        <w:autoSpaceDN w:val="0"/>
+        <w:adjustRightInd w:val="0"/>
+        <w:spacing w:after="0" w:line="240" w:lineRule="auto"/>
+        <w:jc w:val="left"/>
+        <w:rPr>
+          <w:rFonts w:ascii="Courier New" w:hAnsi="Courier New" w:cs="Courier New"/>
+          <w:sz w:val="20"/>
+          <w:szCs w:val="20"/>
+        </w:rPr>
+      </w:pPr>
+      <w:r>
+        <w:rPr>
+          <w:rFonts w:ascii="Courier New" w:hAnsi="Courier New" w:cs="Courier New"/>
+          <w:sz w:val="20"/>
+          <w:szCs w:val="20"/>
+        </w:rPr>
+        <w:t>4 723249 time 61.5350000858</w:t>
+      </w:r>
+    </w:p>
+    <w:p>
+      <w:pPr>
+        <w:autoSpaceDE w:val="0"/>
+        <w:autoSpaceDN w:val="0"/>
+        <w:adjustRightInd w:val="0"/>
+        <w:spacing w:after="0" w:line="240" w:lineRule="auto"/>
+        <w:jc w:val="left"/>
+        <w:rPr>
+          <w:rFonts w:ascii="Courier New" w:hAnsi="Courier New" w:cs="Courier New"/>
+          <w:sz w:val="20"/>
+          <w:szCs w:val="20"/>
+        </w:rPr>
+      </w:pPr>
+      <w:r>
+        <w:rPr>
+          <w:rFonts w:ascii="Courier New" w:hAnsi="Courier New" w:cs="Courier New"/>
+          <w:sz w:val="20"/>
+          <w:szCs w:val="20"/>
+        </w:rPr>
+        <w:t>3 723633 time 56.0460000038</w:t>
+      </w:r>
+    </w:p>
+    <w:p>
+      <w:pPr>
+        <w:autoSpaceDE w:val="0"/>
+        <w:autoSpaceDN w:val="0"/>
+        <w:adjustRightInd w:val="0"/>
+        <w:spacing w:after="0" w:line="240" w:lineRule="auto"/>
+        <w:jc w:val="left"/>
+        <w:rPr>
+          <w:rFonts w:ascii="Courier New" w:hAnsi="Courier New" w:cs="Courier New"/>
+          <w:sz w:val="20"/>
+          <w:szCs w:val="20"/>
+        </w:rPr>
+      </w:pPr>
+      <w:r>
+        <w:rPr>
+          <w:rFonts w:ascii="Courier New" w:hAnsi="Courier New" w:cs="Courier New"/>
+          <w:sz w:val="20"/>
+          <w:szCs w:val="20"/>
+        </w:rPr>
+        <w:t>3 724039 time 60.3880000114</w:t>
+      </w:r>
+    </w:p>
+    <w:p>
+      <w:pPr>
+        <w:autoSpaceDE w:val="0"/>
+        <w:autoSpaceDN w:val="0"/>
+        <w:adjustRightInd w:val="0"/>
+        <w:spacing w:after="0" w:line="240" w:lineRule="auto"/>
+        <w:jc w:val="left"/>
+        <w:rPr>
+          <w:rFonts w:ascii="Courier New" w:hAnsi="Courier New" w:cs="Courier New"/>
+          <w:sz w:val="20"/>
+          <w:szCs w:val="20"/>
+        </w:rPr>
+      </w:pPr>
+      <w:r>
+        <w:rPr>
+          <w:rFonts w:ascii="Courier New" w:hAnsi="Courier New" w:cs="Courier New"/>
+          <w:sz w:val="20"/>
+          <w:szCs w:val="20"/>
+        </w:rPr>
+        <w:t>5 724459 time 41.0669999123</w:t>
+      </w:r>
+    </w:p>
+    <w:p>
+      <w:pPr>
+        <w:autoSpaceDE w:val="0"/>
+        <w:autoSpaceDN w:val="0"/>
+        <w:adjustRightInd w:val="0"/>
+        <w:spacing w:after="0" w:line="240" w:lineRule="auto"/>
+        <w:jc w:val="left"/>
+        <w:rPr>
+          <w:rFonts w:ascii="Courier New" w:hAnsi="Courier New" w:cs="Courier New"/>
+          <w:sz w:val="20"/>
+          <w:szCs w:val="20"/>
+        </w:rPr>
+      </w:pPr>
+      <w:r>
+        <w:rPr>
+          <w:rFonts w:ascii="Courier New" w:hAnsi="Courier New" w:cs="Courier New"/>
+          <w:sz w:val="20"/>
+          <w:szCs w:val="20"/>
+        </w:rPr>
+        <w:t>3 724792 time 34.0409998894</w:t>
+      </w:r>
+    </w:p>
+    <w:p>
+      <w:pPr>
+        <w:autoSpaceDE w:val="0"/>
+        <w:autoSpaceDN w:val="0"/>
+        <w:adjustRightInd w:val="0"/>
+        <w:spacing w:after="0" w:line="240" w:lineRule="auto"/>
+        <w:jc w:val="left"/>
+        <w:rPr>
+          <w:rFonts w:ascii="Courier New" w:hAnsi="Courier New" w:cs="Courier New"/>
+          <w:sz w:val="20"/>
+          <w:szCs w:val="20"/>
+        </w:rPr>
+      </w:pPr>
+      <w:r>
+        <w:rPr>
+          <w:rFonts w:ascii="Courier New" w:hAnsi="Courier New" w:cs="Courier New"/>
+          <w:sz w:val="20"/>
+          <w:szCs w:val="20"/>
+        </w:rPr>
+        <w:t>3 725171 time 38.2730000019</w:t>
+      </w:r>
+    </w:p>
+    <w:p>
+      <w:pPr>
+        <w:autoSpaceDE w:val="0"/>
+        <w:autoSpaceDN w:val="0"/>
+        <w:adjustRightInd w:val="0"/>
+        <w:spacing w:after="0" w:line="240" w:lineRule="auto"/>
+        <w:jc w:val="left"/>
+        <w:rPr>
+          <w:rFonts w:ascii="Courier New" w:hAnsi="Courier New" w:cs="Courier New"/>
+          <w:sz w:val="20"/>
+          <w:szCs w:val="20"/>
+        </w:rPr>
+      </w:pPr>
+      <w:r>
+        <w:rPr>
+          <w:rFonts w:ascii="Courier New" w:hAnsi="Courier New" w:cs="Courier New"/>
+          <w:sz w:val="20"/>
+          <w:szCs w:val="20"/>
+        </w:rPr>
+        <w:t>7 725546 time 23.4509999752</w:t>
+      </w:r>
+    </w:p>
+    <w:p>
+      <w:pPr>
+        <w:autoSpaceDE w:val="0"/>
+        <w:autoSpaceDN w:val="0"/>
+        <w:adjustRightInd w:val="0"/>
+        <w:spacing w:after="0" w:line="240" w:lineRule="auto"/>
+        <w:jc w:val="left"/>
+        <w:rPr>
+          <w:rFonts w:ascii="Courier New" w:hAnsi="Courier New" w:cs="Courier New"/>
+          <w:sz w:val="20"/>
+          <w:szCs w:val="20"/>
+        </w:rPr>
+      </w:pPr>
+      <w:r>
+        <w:rPr>
+          <w:rFonts w:ascii="Courier New" w:hAnsi="Courier New" w:cs="Courier New"/>
+          <w:sz w:val="20"/>
+          <w:szCs w:val="20"/>
+        </w:rPr>
+        <w:t>3 726051 time 14.3300001621</w:t>
+      </w:r>
+    </w:p>
+    <w:p>
+      <w:pPr>
+        <w:autoSpaceDE w:val="0"/>
+        <w:autoSpaceDN w:val="0"/>
+        <w:adjustRightInd w:val="0"/>
+        <w:spacing w:after="0" w:line="240" w:lineRule="auto"/>
+        <w:jc w:val="left"/>
+        <w:rPr>
+          <w:rFonts w:ascii="Courier New" w:hAnsi="Courier New" w:cs="Courier New"/>
+          <w:sz w:val="20"/>
+          <w:szCs w:val="20"/>
+        </w:rPr>
+      </w:pPr>
+      <w:r>
+        <w:rPr>
+          <w:rFonts w:ascii="Courier New" w:hAnsi="Courier New" w:cs="Courier New"/>
+          <w:sz w:val="20"/>
+          <w:szCs w:val="20"/>
+        </w:rPr>
+        <w:t>4 726492 time 8.10899996758</w:t>
+      </w:r>
+    </w:p>
+    <w:p>
+      <w:pPr>
+        <w:autoSpaceDE w:val="0"/>
+        <w:autoSpaceDN w:val="0"/>
+        <w:adjustRightInd w:val="0"/>
+        <w:spacing w:after="0" w:line="240" w:lineRule="auto"/>
+        <w:jc w:val="left"/>
+        <w:rPr>
+          <w:rFonts w:ascii="Courier New" w:hAnsi="Courier New" w:cs="Courier New"/>
+          <w:sz w:val="20"/>
+          <w:szCs w:val="20"/>
+        </w:rPr>
+      </w:pPr>
+    </w:p>
+    <w:p>
+      <w:pPr>
+        <w:rPr>
+          <w:rFonts w:ascii="Courier New" w:hAnsi="Courier New" w:cs="Courier New"/>
+          <w:sz w:val="20"/>
+          <w:szCs w:val="20"/>
+        </w:rPr>
+      </w:pPr>
+      <w:r>
+        <w:rPr>
+          <w:rFonts w:ascii="Courier New" w:hAnsi="Courier New" w:cs="Courier New"/>
+          <w:sz w:val="20"/>
+          <w:szCs w:val="20"/>
+        </w:rPr>
+        <w:t>Total q2 time 418.09800005</w:t>
+      </w:r>
+    </w:p>
+    <w:p>
+      <w:pPr>
+        <w:pStyle w:val="Heading4"/>
+      </w:pPr>
+      <w:r>
+        <w:t>Query 3</w:t>
+      </w:r>
+    </w:p>
+    <w:p>
+      <w:r>
+        <w:t xml:space="preserve">Load time </w:t>
+      </w:r>
+      <w:r>
+        <w:t>27.6159999371</w:t>
+      </w:r>
+    </w:p>
+    <w:p>
+      <w:r>
+        <w:t>Individual runs:</w:t>
+      </w:r>
+    </w:p>
+    <w:p>
+      <w:pPr>
+        <w:autoSpaceDE w:val="0"/>
+        <w:autoSpaceDN w:val="0"/>
+        <w:adjustRightInd w:val="0"/>
+        <w:spacing w:after="0" w:line="240" w:lineRule="auto"/>
+        <w:jc w:val="left"/>
+        <w:rPr>
+          <w:rFonts w:ascii="Courier New" w:hAnsi="Courier New" w:cs="Courier New"/>
+          <w:sz w:val="20"/>
+          <w:szCs w:val="20"/>
+        </w:rPr>
+      </w:pPr>
+      <w:r>
+        <w:rPr>
+          <w:rFonts w:ascii="Courier New" w:hAnsi="Courier New" w:cs="Courier New"/>
+          <w:sz w:val="20"/>
+          <w:szCs w:val="20"/>
+        </w:rPr>
+        <w:t>3 2 Asia time 473.381000042</w:t>
+      </w:r>
+    </w:p>
+    <w:p>
+      <w:pPr>
+        <w:autoSpaceDE w:val="0"/>
+        <w:autoSpaceDN w:val="0"/>
+        <w:adjustRightInd w:val="0"/>
+        <w:spacing w:after="0" w:line="240" w:lineRule="auto"/>
+        <w:jc w:val="left"/>
+        <w:rPr>
+          <w:rFonts w:ascii="Courier New" w:hAnsi="Courier New" w:cs="Courier New"/>
+          <w:sz w:val="20"/>
+          <w:szCs w:val="20"/>
+        </w:rPr>
+      </w:pPr>
+      <w:r>
+        <w:rPr>
+          <w:rFonts w:ascii="Courier New" w:hAnsi="Courier New" w:cs="Courier New"/>
+          <w:sz w:val="20"/>
+          <w:szCs w:val="20"/>
+        </w:rPr>
+        <w:t xml:space="preserve">4 3 </w:t>
+      </w:r>
+      <w:r>
+        <w:rPr>
+          <w:rFonts w:ascii="Courier New" w:hAnsi="Courier New" w:cs="Courier New"/>
+          <w:color w:val="000000"/>
+          <w:sz w:val="20"/>
+          <w:szCs w:val="20"/>
+        </w:rPr>
+        <w:t>Indonesia</w:t>
+      </w:r>
+      <w:r>
+        <w:rPr>
+          <w:rFonts w:ascii="Courier New" w:hAnsi="Courier New" w:cs="Courier New"/>
+          <w:sz w:val="20"/>
+          <w:szCs w:val="20"/>
+        </w:rPr>
+        <w:t xml:space="preserve"> time 1.94899988174</w:t>
+      </w:r>
+    </w:p>
+    <w:p>
+      <w:pPr>
+        <w:autoSpaceDE w:val="0"/>
+        <w:autoSpaceDN w:val="0"/>
+        <w:adjustRightInd w:val="0"/>
+        <w:spacing w:after="0" w:line="240" w:lineRule="auto"/>
+        <w:jc w:val="left"/>
+        <w:rPr>
+          <w:rFonts w:ascii="Courier New" w:hAnsi="Courier New" w:cs="Courier New"/>
+          <w:sz w:val="20"/>
+          <w:szCs w:val="20"/>
+        </w:rPr>
+      </w:pPr>
+      <w:r>
+        <w:rPr>
+          <w:rFonts w:ascii="Courier New" w:hAnsi="Courier New" w:cs="Courier New"/>
+          <w:sz w:val="20"/>
+          <w:szCs w:val="20"/>
+        </w:rPr>
+        <w:t xml:space="preserve">3 2 </w:t>
+      </w:r>
+      <w:r>
+        <w:rPr>
+          <w:rFonts w:ascii="Courier New" w:hAnsi="Courier New" w:cs="Courier New"/>
+          <w:color w:val="000000"/>
+          <w:sz w:val="20"/>
+          <w:szCs w:val="20"/>
+        </w:rPr>
+        <w:t>Egypt</w:t>
+      </w:r>
+      <w:r>
+        <w:rPr>
+          <w:rFonts w:ascii="Courier New" w:hAnsi="Courier New" w:cs="Courier New"/>
+          <w:sz w:val="20"/>
+          <w:szCs w:val="20"/>
+        </w:rPr>
+        <w:t xml:space="preserve"> time 0.444999933243</w:t>
+      </w:r>
+    </w:p>
+    <w:p>
+      <w:pPr>
+        <w:autoSpaceDE w:val="0"/>
+        <w:autoSpaceDN w:val="0"/>
+        <w:adjustRightInd w:val="0"/>
+        <w:spacing w:after="0" w:line="240" w:lineRule="auto"/>
+        <w:jc w:val="left"/>
+        <w:rPr>
+          <w:rFonts w:ascii="Courier New" w:hAnsi="Courier New" w:cs="Courier New"/>
+          <w:sz w:val="20"/>
+          <w:szCs w:val="20"/>
+        </w:rPr>
+      </w:pPr>
+      <w:r>
+        <w:rPr>
+          <w:rFonts w:ascii="Courier New" w:hAnsi="Courier New" w:cs="Courier New"/>
+          <w:sz w:val="20"/>
+          <w:szCs w:val="20"/>
+        </w:rPr>
+        <w:t xml:space="preserve">3 2 </w:t>
+      </w:r>
+      <w:r>
+        <w:rPr>
+          <w:rFonts w:ascii="Courier New" w:hAnsi="Courier New" w:cs="Courier New"/>
+          <w:color w:val="000000"/>
+          <w:sz w:val="20"/>
+          <w:szCs w:val="20"/>
+        </w:rPr>
+        <w:t>Italy</w:t>
+      </w:r>
+      <w:r>
+        <w:rPr>
+          <w:rFonts w:ascii="Courier New" w:hAnsi="Courier New" w:cs="Courier New"/>
+          <w:sz w:val="20"/>
+          <w:szCs w:val="20"/>
+        </w:rPr>
+        <w:t xml:space="preserve"> time 0.311000108719</w:t>
+      </w:r>
+    </w:p>
+    <w:p>
+      <w:pPr>
+        <w:autoSpaceDE w:val="0"/>
+        <w:autoSpaceDN w:val="0"/>
+        <w:adjustRightInd w:val="0"/>
+        <w:spacing w:after="0" w:line="240" w:lineRule="auto"/>
+        <w:jc w:val="left"/>
+        <w:rPr>
+          <w:rFonts w:ascii="Courier New" w:hAnsi="Courier New" w:cs="Courier New"/>
+          <w:sz w:val="20"/>
+          <w:szCs w:val="20"/>
+        </w:rPr>
+      </w:pPr>
+      <w:r>
+        <w:rPr>
+          <w:rFonts w:ascii="Courier New" w:hAnsi="Courier New" w:cs="Courier New"/>
+          <w:sz w:val="20"/>
+          <w:szCs w:val="20"/>
+        </w:rPr>
+        <w:t xml:space="preserve">5 4 </w:t>
+      </w:r>
+      <w:r>
+        <w:rPr>
+          <w:rFonts w:ascii="Courier New" w:hAnsi="Courier New" w:cs="Courier New"/>
+          <w:color w:val="000000"/>
+          <w:sz w:val="20"/>
+          <w:szCs w:val="20"/>
+        </w:rPr>
+        <w:t>Chengdu</w:t>
+      </w:r>
+      <w:r>
+        <w:rPr>
+          <w:rFonts w:ascii="Courier New" w:hAnsi="Courier New" w:cs="Courier New"/>
+          <w:sz w:val="20"/>
+          <w:szCs w:val="20"/>
+        </w:rPr>
+        <w:t xml:space="preserve"> time 0.137000083923</w:t>
+      </w:r>
+    </w:p>
+    <w:p>
+      <w:pPr>
+        <w:autoSpaceDE w:val="0"/>
+        <w:autoSpaceDN w:val="0"/>
+        <w:adjustRightInd w:val="0"/>
+        <w:spacing w:after="0" w:line="240" w:lineRule="auto"/>
+        <w:jc w:val="left"/>
+        <w:rPr>
+          <w:rFonts w:ascii="Courier New" w:hAnsi="Courier New" w:cs="Courier New"/>
+          <w:sz w:val="20"/>
+          <w:szCs w:val="20"/>
+        </w:rPr>
+      </w:pPr>
+      <w:r>
+        <w:rPr>
+          <w:rFonts w:ascii="Courier New" w:hAnsi="Courier New" w:cs="Courier New"/>
+          <w:sz w:val="20"/>
+          <w:szCs w:val="20"/>
+        </w:rPr>
+        <w:t xml:space="preserve">3 2 </w:t>
+      </w:r>
+      <w:r>
+        <w:rPr>
+          <w:rFonts w:ascii="Courier New" w:hAnsi="Courier New" w:cs="Courier New"/>
+          <w:color w:val="000000"/>
+          <w:sz w:val="20"/>
+          <w:szCs w:val="20"/>
+        </w:rPr>
+        <w:t>Peru</w:t>
+      </w:r>
+      <w:r>
+        <w:rPr>
+          <w:rFonts w:ascii="Courier New" w:hAnsi="Courier New" w:cs="Courier New"/>
+          <w:sz w:val="20"/>
+          <w:szCs w:val="20"/>
+        </w:rPr>
+        <w:t xml:space="preserve"> time 0.157999992371</w:t>
+      </w:r>
+    </w:p>
+    <w:p>
+      <w:pPr>
+        <w:autoSpaceDE w:val="0"/>
+        <w:autoSpaceDN w:val="0"/>
+        <w:adjustRightInd w:val="0"/>
+        <w:spacing w:after="0" w:line="240" w:lineRule="auto"/>
+        <w:jc w:val="left"/>
+        <w:rPr>
+          <w:rFonts w:ascii="Courier New" w:hAnsi="Courier New" w:cs="Courier New"/>
+          <w:sz w:val="20"/>
+          <w:szCs w:val="20"/>
+        </w:rPr>
+      </w:pPr>
+      <w:r>
+        <w:rPr>
+          <w:rFonts w:ascii="Courier New" w:hAnsi="Courier New" w:cs="Courier New"/>
+          <w:sz w:val="20"/>
+          <w:szCs w:val="20"/>
+        </w:rPr>
+        <w:t>3 2 Democratic_Republic_of_the_Congo time 0.108999967575</w:t>
+      </w:r>
+    </w:p>
+    <w:p>
+      <w:pPr>
+        <w:autoSpaceDE w:val="0"/>
+        <w:autoSpaceDN w:val="0"/>
+        <w:adjustRightInd w:val="0"/>
+        <w:spacing w:after="0" w:line="240" w:lineRule="auto"/>
+        <w:jc w:val="left"/>
+        <w:rPr>
+          <w:rFonts w:ascii="Courier New" w:hAnsi="Courier New" w:cs="Courier New"/>
+          <w:sz w:val="20"/>
+          <w:szCs w:val="20"/>
+        </w:rPr>
+      </w:pPr>
+      <w:r>
+        <w:rPr>
+          <w:rFonts w:ascii="Courier New" w:hAnsi="Courier New" w:cs="Courier New"/>
+          <w:sz w:val="20"/>
+          <w:szCs w:val="20"/>
+        </w:rPr>
+        <w:t xml:space="preserve">7 6 </w:t>
+      </w:r>
+      <w:r>
+        <w:rPr>
+          <w:rFonts w:ascii="Courier New" w:hAnsi="Courier New" w:cs="Courier New"/>
+          <w:color w:val="000000"/>
+          <w:sz w:val="20"/>
+          <w:szCs w:val="20"/>
+        </w:rPr>
+        <w:t>Ankara</w:t>
+      </w:r>
+      <w:r>
+        <w:rPr>
+          <w:rFonts w:ascii="Courier New" w:hAnsi="Courier New" w:cs="Courier New"/>
+          <w:sz w:val="20"/>
+          <w:szCs w:val="20"/>
+        </w:rPr>
+        <w:t xml:space="preserve"> time 0.0980000495911</w:t>
+      </w:r>
+    </w:p>
+    <w:p>
+      <w:pPr>
+        <w:autoSpaceDE w:val="0"/>
+        <w:autoSpaceDN w:val="0"/>
+        <w:adjustRightInd w:val="0"/>
+        <w:spacing w:after="0" w:line="240" w:lineRule="auto"/>
+        <w:jc w:val="left"/>
+        <w:rPr>
+          <w:rFonts w:ascii="Courier New" w:hAnsi="Courier New" w:cs="Courier New"/>
+          <w:sz w:val="20"/>
+          <w:szCs w:val="20"/>
+        </w:rPr>
+      </w:pPr>
+      <w:r>
+        <w:rPr>
+          <w:rFonts w:ascii="Courier New" w:hAnsi="Courier New" w:cs="Courier New"/>
+          <w:sz w:val="20"/>
+          <w:szCs w:val="20"/>
+        </w:rPr>
+        <w:t xml:space="preserve">3 2 </w:t>
+      </w:r>
+      <w:r>
+        <w:rPr>
+          <w:rFonts w:ascii="Courier New" w:hAnsi="Courier New" w:cs="Courier New"/>
+          <w:color w:val="000000"/>
+          <w:sz w:val="20"/>
+          <w:szCs w:val="20"/>
+        </w:rPr>
+        <w:t>Luoyang</w:t>
+      </w:r>
+      <w:r>
+        <w:rPr>
+          <w:rFonts w:ascii="Courier New" w:hAnsi="Courier New" w:cs="Courier New"/>
+          <w:sz w:val="20"/>
+          <w:szCs w:val="20"/>
+        </w:rPr>
+        <w:t xml:space="preserve"> time 0.0899999141693</w:t>
+      </w:r>
+    </w:p>
+    <w:p>
+      <w:pPr>
+        <w:autoSpaceDE w:val="0"/>
+        <w:autoSpaceDN w:val="0"/>
+        <w:adjustRightInd w:val="0"/>
+        <w:spacing w:after="0" w:line="240" w:lineRule="auto"/>
+        <w:jc w:val="left"/>
+        <w:rPr>
+          <w:rFonts w:ascii="Courier New" w:hAnsi="Courier New" w:cs="Courier New"/>
+          <w:sz w:val="20"/>
+          <w:szCs w:val="20"/>
+        </w:rPr>
+      </w:pPr>
+      <w:r>
+        <w:rPr>
+          <w:rFonts w:ascii="Courier New" w:hAnsi="Courier New" w:cs="Courier New"/>
+          <w:sz w:val="20"/>
+          <w:szCs w:val="20"/>
+        </w:rPr>
+        <w:t xml:space="preserve">4 3 </w:t>
+      </w:r>
+      <w:r>
+        <w:rPr>
+          <w:rFonts w:ascii="Courier New" w:hAnsi="Courier New" w:cs="Courier New"/>
+          <w:color w:val="000000"/>
+          <w:sz w:val="20"/>
+          <w:szCs w:val="20"/>
+        </w:rPr>
+        <w:t>Taiwan</w:t>
+      </w:r>
+      <w:r>
+        <w:rPr>
+          <w:rFonts w:ascii="Courier New" w:hAnsi="Courier New" w:cs="Courier New"/>
+          <w:sz w:val="20"/>
+          <w:szCs w:val="20"/>
+        </w:rPr>
+        <w:t xml:space="preserve"> time 0.131000041962</w:t>
+      </w:r>
+    </w:p>
+    <w:p>
+      <w:pPr>
+        <w:rPr>
+          <w:rFonts w:ascii="Courier New" w:hAnsi="Courier New" w:cs="Courier New"/>
+          <w:sz w:val="20"/>
+          <w:szCs w:val="20"/>
+        </w:rPr>
+      </w:pPr>
+    </w:p>
+    <w:p>
+      <w:pPr>
+        <w:rPr>
+          <w:rFonts w:ascii="Courier New" w:hAnsi="Courier New" w:cs="Courier New"/>
+          <w:sz w:val="20"/>
+          <w:szCs w:val="20"/>
+        </w:rPr>
+      </w:pPr>
+      <w:r>
+        <w:rPr>
+          <w:rFonts w:ascii="Courier New" w:hAnsi="Courier New" w:cs="Courier New"/>
+          <w:sz w:val="20"/>
+          <w:szCs w:val="20"/>
+        </w:rPr>
+        <w:t>T</w:t>
+      </w:r>
+      <w:r>
+        <w:rPr>
+          <w:rFonts w:ascii="Courier New" w:hAnsi="Courier New" w:cs="Courier New"/>
+          <w:sz w:val="20"/>
+          <w:szCs w:val="20"/>
+        </w:rPr>
+        <w:t>otal q3 time 476.811999798</w:t>
+      </w:r>
+    </w:p>
+    <w:p>
+      <w:pPr>
+        <w:pStyle w:val="Heading4"/>
+      </w:pPr>
+      <w:r>
+        <w:t>Query 4</w:t>
+      </w:r>
+    </w:p>
+    <w:p>
+      <w:r>
+        <w:t xml:space="preserve">Load time </w:t>
+      </w:r>
+      <w:r>
+        <w:t>440.994999886</w:t>
+      </w:r>
+    </w:p>
+    <w:p>
+      <w:r>
+        <w:t>Individual runs:</w:t>
+      </w:r>
+    </w:p>
+    <w:p>
+      <w:pPr>
+        <w:autoSpaceDE w:val="0"/>
+        <w:autoSpaceDN w:val="0"/>
+        <w:adjustRightInd w:val="0"/>
+        <w:spacing w:after="0" w:line="240" w:lineRule="auto"/>
+        <w:jc w:val="left"/>
+        <w:rPr>
+          <w:rFonts w:ascii="Courier New" w:hAnsi="Courier New" w:cs="Courier New"/>
+          <w:sz w:val="20"/>
+          <w:szCs w:val="20"/>
+        </w:rPr>
+      </w:pPr>
+      <w:r>
+        <w:rPr>
+          <w:rFonts w:ascii="Courier New" w:hAnsi="Courier New" w:cs="Courier New"/>
+          <w:sz w:val="20"/>
+          <w:szCs w:val="20"/>
+        </w:rPr>
+        <w:t>3 Bill_Clinton time 9849.704</w:t>
+      </w:r>
+    </w:p>
+    <w:p>
+      <w:pPr>
+        <w:rPr>
+          <w:rFonts w:ascii="Courier New" w:hAnsi="Courier New" w:cs="Courier New"/>
+          <w:sz w:val="20"/>
+          <w:szCs w:val="20"/>
+        </w:rPr>
+      </w:pPr>
+      <w:r>
+        <w:rPr>
+          <w:rFonts w:ascii="Courier New" w:hAnsi="Courier New" w:cs="Courier New"/>
+          <w:sz w:val="20"/>
+          <w:szCs w:val="20"/>
+        </w:rPr>
+        <w:t xml:space="preserve">4 </w:t>
+      </w:r>
+      <w:r>
+        <w:rPr>
+          <w:rFonts w:ascii="Courier New" w:hAnsi="Courier New" w:cs="Courier New"/>
+          <w:color w:val="000000"/>
+          <w:sz w:val="20"/>
+          <w:szCs w:val="20"/>
+        </w:rPr>
+        <w:t>Napoleon</w:t>
+      </w:r>
+      <w:r>
+        <w:rPr>
+          <w:rFonts w:ascii="Courier New" w:hAnsi="Courier New" w:cs="Courier New"/>
+          <w:sz w:val="20"/>
+          <w:szCs w:val="20"/>
+        </w:rPr>
+        <w:t xml:space="preserve"> time 6724.16999984</w:t>
+      </w:r>
+    </w:p>
+    <w:p>
+      <w:r>
+        <w:t>As the runs of the 4</w:t>
+      </w:r>
+      <w:r>
+        <w:rPr>
+          <w:vertAlign w:val="superscript"/>
+        </w:rPr>
+        <w:t>th</w:t>
+      </w:r>
+      <w:r>
+        <w:t xml:space="preserve"> query take so long, we are unable to produce timing results for the rest. Needless to say, we need to optimize the 4</w:t>
+      </w:r>
+      <w:r>
+        <w:rPr>
+          <w:vertAlign w:val="superscript"/>
+        </w:rPr>
+        <w:t>th</w:t>
+      </w:r>
+      <w:r>
+        <w:t xml:space="preserve"> query quite a lot</w:t>
+      </w:r>
+      <w:r>
+        <w:t>.</w:t>
+      </w:r>
       <w:bookmarkStart w:id="0" w:name="_GoBack"/>
       <w:bookmarkEnd w:id="0"/>
-      <w:r>
-        <w:t>Timing Results</w:t>
-      </w:r>
-    </w:p>
-    <w:p/>
+    </w:p>
     <w:sectPr>
       <w:pgSz w:w="12240" w:h="15840"/>
       <w:pgMar w:top="1440" w:right="1440" w:bottom="1440" w:left="1440" w:header="720" w:footer="720" w:gutter="0"/>

</xml_diff>